<commit_message>
da 1 advance java lab complete
</commit_message>
<xml_diff>
--- a/advance_java/lab-da-1/da1.docx
+++ b/advance_java/lab-da-1/da1.docx
@@ -10831,7 +10831,625 @@
     </w:p>
     <w:p>
       <w:pPr>
-        <w:pStyle w:val="TextBody"/>
+        <w:pStyle w:val="Normal"/>
+        <w:widowControl w:val="false"/>
+        <w:bidi w:val="0"/>
+        <w:spacing w:lineRule="auto" w:line="240" w:before="227" w:after="0"/>
+        <w:ind w:left="1077" w:right="964" w:hanging="0"/>
+        <w:jc w:val="left"/>
+        <w:rPr/>
+      </w:pPr>
+      <w:r>
+        <w:rPr/>
+        <w:t>import java.util.Scanner;</w:t>
+      </w:r>
+    </w:p>
+    <w:p>
+      <w:pPr>
+        <w:pStyle w:val="Normal"/>
+        <w:widowControl w:val="false"/>
+        <w:bidi w:val="0"/>
+        <w:spacing w:lineRule="auto" w:line="240" w:before="227" w:after="0"/>
+        <w:ind w:left="1077" w:right="964" w:hanging="0"/>
+        <w:jc w:val="left"/>
+        <w:rPr/>
+      </w:pPr>
+      <w:r>
+        <w:rPr/>
+      </w:r>
+    </w:p>
+    <w:p>
+      <w:pPr>
+        <w:pStyle w:val="Normal"/>
+        <w:widowControl w:val="false"/>
+        <w:bidi w:val="0"/>
+        <w:spacing w:lineRule="auto" w:line="240" w:before="227" w:after="0"/>
+        <w:ind w:left="1077" w:right="964" w:hanging="0"/>
+        <w:jc w:val="left"/>
+        <w:rPr/>
+      </w:pPr>
+      <w:r>
+        <w:rPr/>
+        <w:t>class InvalidLength extends Exception</w:t>
+      </w:r>
+    </w:p>
+    <w:p>
+      <w:pPr>
+        <w:pStyle w:val="Normal"/>
+        <w:widowControl w:val="false"/>
+        <w:bidi w:val="0"/>
+        <w:spacing w:lineRule="auto" w:line="240" w:before="227" w:after="0"/>
+        <w:ind w:left="1077" w:right="964" w:hanging="0"/>
+        <w:jc w:val="left"/>
+        <w:rPr/>
+      </w:pPr>
+      <w:r>
+        <w:rPr/>
+        <w:t>{</w:t>
+      </w:r>
+    </w:p>
+    <w:p>
+      <w:pPr>
+        <w:pStyle w:val="Normal"/>
+        <w:widowControl w:val="false"/>
+        <w:bidi w:val="0"/>
+        <w:spacing w:lineRule="auto" w:line="240" w:before="227" w:after="0"/>
+        <w:ind w:left="1077" w:right="964" w:hanging="0"/>
+        <w:jc w:val="left"/>
+        <w:rPr/>
+      </w:pPr>
+      <w:r>
+        <w:rPr/>
+        <w:t xml:space="preserve">    </w:t>
+      </w:r>
+      <w:r>
+        <w:rPr/>
+        <w:t>public InvalidLength(int a,int b,int c)</w:t>
+      </w:r>
+    </w:p>
+    <w:p>
+      <w:pPr>
+        <w:pStyle w:val="Normal"/>
+        <w:widowControl w:val="false"/>
+        <w:bidi w:val="0"/>
+        <w:spacing w:lineRule="auto" w:line="240" w:before="227" w:after="0"/>
+        <w:ind w:left="1077" w:right="964" w:hanging="0"/>
+        <w:jc w:val="left"/>
+        <w:rPr/>
+      </w:pPr>
+      <w:r>
+        <w:rPr/>
+        <w:t xml:space="preserve">    </w:t>
+      </w:r>
+      <w:r>
+        <w:rPr/>
+        <w:t>{</w:t>
+      </w:r>
+    </w:p>
+    <w:p>
+      <w:pPr>
+        <w:pStyle w:val="Normal"/>
+        <w:widowControl w:val="false"/>
+        <w:bidi w:val="0"/>
+        <w:spacing w:lineRule="auto" w:line="240" w:before="227" w:after="0"/>
+        <w:ind w:left="1077" w:right="964" w:hanging="0"/>
+        <w:jc w:val="left"/>
+        <w:rPr/>
+      </w:pPr>
+      <w:r>
+        <w:rPr/>
+        <w:t xml:space="preserve">        </w:t>
+      </w:r>
+      <w:r>
+        <w:rPr/>
+        <w:t>super("A triangle with sides "+a+" "+b+" "+c+" is invalid");</w:t>
+      </w:r>
+    </w:p>
+    <w:p>
+      <w:pPr>
+        <w:pStyle w:val="Normal"/>
+        <w:widowControl w:val="false"/>
+        <w:bidi w:val="0"/>
+        <w:spacing w:lineRule="auto" w:line="240" w:before="227" w:after="0"/>
+        <w:ind w:left="1077" w:right="964" w:hanging="0"/>
+        <w:jc w:val="left"/>
+        <w:rPr/>
+      </w:pPr>
+      <w:r>
+        <w:rPr/>
+        <w:t xml:space="preserve">    </w:t>
+      </w:r>
+      <w:r>
+        <w:rPr/>
+        <w:t>}</w:t>
+      </w:r>
+    </w:p>
+    <w:p>
+      <w:pPr>
+        <w:pStyle w:val="Normal"/>
+        <w:widowControl w:val="false"/>
+        <w:bidi w:val="0"/>
+        <w:spacing w:lineRule="auto" w:line="240" w:before="227" w:after="0"/>
+        <w:ind w:left="1077" w:right="964" w:hanging="0"/>
+        <w:jc w:val="left"/>
+        <w:rPr/>
+      </w:pPr>
+      <w:r>
+        <w:rPr/>
+        <w:drawing>
+          <wp:anchor behindDoc="0" distT="0" distB="0" distL="0" distR="0" simplePos="0" locked="0" layoutInCell="0" allowOverlap="1" relativeHeight="19">
+            <wp:simplePos x="0" y="0"/>
+            <wp:positionH relativeFrom="column">
+              <wp:posOffset>1769745</wp:posOffset>
+            </wp:positionH>
+            <wp:positionV relativeFrom="paragraph">
+              <wp:posOffset>635</wp:posOffset>
+            </wp:positionV>
+            <wp:extent cx="4762500" cy="488950"/>
+            <wp:effectExtent l="0" t="0" r="0" b="0"/>
+            <wp:wrapSquare wrapText="largest"/>
+            <wp:docPr id="18" name="Image16" descr=""/>
+            <wp:cNvGraphicFramePr>
+              <a:graphicFrameLocks xmlns:a="http://schemas.openxmlformats.org/drawingml/2006/main" noChangeAspect="1"/>
+            </wp:cNvGraphicFramePr>
+            <a:graphic xmlns:a="http://schemas.openxmlformats.org/drawingml/2006/main">
+              <a:graphicData uri="http://schemas.openxmlformats.org/drawingml/2006/picture">
+                <pic:pic xmlns:pic="http://schemas.openxmlformats.org/drawingml/2006/picture">
+                  <pic:nvPicPr>
+                    <pic:cNvPr id="18" name="Image16" descr=""/>
+                    <pic:cNvPicPr>
+                      <a:picLocks noChangeAspect="1" noChangeArrowheads="1"/>
+                    </pic:cNvPicPr>
+                  </pic:nvPicPr>
+                  <pic:blipFill>
+                    <a:blip r:embed="rId18"/>
+                    <a:stretch>
+                      <a:fillRect/>
+                    </a:stretch>
+                  </pic:blipFill>
+                  <pic:spPr bwMode="auto">
+                    <a:xfrm>
+                      <a:off x="0" y="0"/>
+                      <a:ext cx="4762500" cy="488950"/>
+                    </a:xfrm>
+                    <a:prstGeom prst="rect">
+                      <a:avLst/>
+                    </a:prstGeom>
+                  </pic:spPr>
+                </pic:pic>
+              </a:graphicData>
+            </a:graphic>
+          </wp:anchor>
+        </w:drawing>
+      </w:r>
+      <w:r>
+        <w:rPr/>
+        <w:t>}</w:t>
+      </w:r>
+    </w:p>
+    <w:p>
+      <w:pPr>
+        <w:pStyle w:val="Normal"/>
+        <w:widowControl w:val="false"/>
+        <w:bidi w:val="0"/>
+        <w:spacing w:lineRule="auto" w:line="240" w:before="227" w:after="0"/>
+        <w:ind w:left="1077" w:right="964" w:hanging="0"/>
+        <w:jc w:val="left"/>
+        <w:rPr/>
+      </w:pPr>
+      <w:r>
+        <w:rPr/>
+        <w:t>public class q8 {</w:t>
+      </w:r>
+    </w:p>
+    <w:p>
+      <w:pPr>
+        <w:pStyle w:val="Normal"/>
+        <w:widowControl w:val="false"/>
+        <w:bidi w:val="0"/>
+        <w:spacing w:lineRule="auto" w:line="240" w:before="227" w:after="0"/>
+        <w:ind w:left="1077" w:right="964" w:hanging="0"/>
+        <w:jc w:val="left"/>
+        <w:rPr/>
+      </w:pPr>
+      <w:r>
+        <w:rPr/>
+        <w:t xml:space="preserve">    </w:t>
+      </w:r>
+      <w:r>
+        <w:rPr/>
+        <w:t>public static void area(int a,int b,int c)</w:t>
+      </w:r>
+    </w:p>
+    <w:p>
+      <w:pPr>
+        <w:pStyle w:val="Normal"/>
+        <w:widowControl w:val="false"/>
+        <w:bidi w:val="0"/>
+        <w:spacing w:lineRule="auto" w:line="240" w:before="227" w:after="0"/>
+        <w:ind w:left="1077" w:right="964" w:hanging="0"/>
+        <w:jc w:val="left"/>
+        <w:rPr/>
+      </w:pPr>
+      <w:r>
+        <w:rPr/>
+        <w:t xml:space="preserve">    </w:t>
+      </w:r>
+      <w:r>
+        <w:rPr/>
+        <w:t>{</w:t>
+      </w:r>
+    </w:p>
+    <w:p>
+      <w:pPr>
+        <w:pStyle w:val="Normal"/>
+        <w:widowControl w:val="false"/>
+        <w:bidi w:val="0"/>
+        <w:spacing w:lineRule="auto" w:line="240" w:before="227" w:after="0"/>
+        <w:ind w:left="1077" w:right="964" w:hanging="0"/>
+        <w:jc w:val="left"/>
+        <w:rPr/>
+      </w:pPr>
+      <w:r>
+        <w:rPr/>
+        <w:t xml:space="preserve">        </w:t>
+      </w:r>
+      <w:r>
+        <w:rPr/>
+        <w:t>double s = (a+b+c)/2.0;</w:t>
+      </w:r>
+    </w:p>
+    <w:p>
+      <w:pPr>
+        <w:pStyle w:val="Normal"/>
+        <w:widowControl w:val="false"/>
+        <w:bidi w:val="0"/>
+        <w:spacing w:lineRule="auto" w:line="240" w:before="227" w:after="0"/>
+        <w:ind w:left="1077" w:right="964" w:hanging="0"/>
+        <w:jc w:val="left"/>
+        <w:rPr/>
+      </w:pPr>
+      <w:r>
+        <w:rPr/>
+        <w:t xml:space="preserve">        </w:t>
+      </w:r>
+      <w:r>
+        <w:rPr/>
+        <w:t>double area = Math.sqrt(s*(s-a)*(s-b)*(s-c));</w:t>
+      </w:r>
+    </w:p>
+    <w:p>
+      <w:pPr>
+        <w:pStyle w:val="Normal"/>
+        <w:widowControl w:val="false"/>
+        <w:bidi w:val="0"/>
+        <w:spacing w:lineRule="auto" w:line="240" w:before="227" w:after="0"/>
+        <w:ind w:left="1077" w:right="964" w:hanging="0"/>
+        <w:jc w:val="left"/>
+        <w:rPr/>
+      </w:pPr>
+      <w:r>
+        <w:rPr/>
+        <w:t xml:space="preserve">        </w:t>
+      </w:r>
+      <w:r>
+        <w:rPr/>
+        <w:t>System.out.println("Area of the triangle is "+area);</w:t>
+      </w:r>
+    </w:p>
+    <w:p>
+      <w:pPr>
+        <w:pStyle w:val="Normal"/>
+        <w:widowControl w:val="false"/>
+        <w:bidi w:val="0"/>
+        <w:spacing w:lineRule="auto" w:line="240" w:before="227" w:after="0"/>
+        <w:ind w:left="1077" w:right="964" w:hanging="0"/>
+        <w:jc w:val="left"/>
+        <w:rPr/>
+      </w:pPr>
+      <w:r>
+        <w:rPr/>
+        <w:t xml:space="preserve">    </w:t>
+      </w:r>
+      <w:r>
+        <w:rPr/>
+        <w:t>}</w:t>
+      </w:r>
+    </w:p>
+    <w:p>
+      <w:pPr>
+        <w:pStyle w:val="Normal"/>
+        <w:widowControl w:val="false"/>
+        <w:bidi w:val="0"/>
+        <w:spacing w:lineRule="auto" w:line="240" w:before="227" w:after="0"/>
+        <w:ind w:left="1077" w:right="964" w:hanging="0"/>
+        <w:jc w:val="left"/>
+        <w:rPr/>
+      </w:pPr>
+      <w:r>
+        <w:rPr/>
+        <w:t xml:space="preserve">    </w:t>
+      </w:r>
+      <w:r>
+        <w:rPr/>
+        <w:t>public static void main(String[] args) throws InvalidLength {</w:t>
+      </w:r>
+    </w:p>
+    <w:p>
+      <w:pPr>
+        <w:pStyle w:val="Normal"/>
+        <w:widowControl w:val="false"/>
+        <w:bidi w:val="0"/>
+        <w:spacing w:lineRule="auto" w:line="240" w:before="227" w:after="0"/>
+        <w:ind w:left="1077" w:right="964" w:hanging="0"/>
+        <w:jc w:val="left"/>
+        <w:rPr/>
+      </w:pPr>
+      <w:r>
+        <w:rPr/>
+        <w:t xml:space="preserve">        </w:t>
+      </w:r>
+      <w:r>
+        <w:rPr/>
+        <w:t>Scanner sc=new Scanner(System.in);</w:t>
+      </w:r>
+    </w:p>
+    <w:p>
+      <w:pPr>
+        <w:pStyle w:val="Normal"/>
+        <w:widowControl w:val="false"/>
+        <w:bidi w:val="0"/>
+        <w:spacing w:lineRule="auto" w:line="240" w:before="227" w:after="0"/>
+        <w:ind w:left="1077" w:right="964" w:hanging="0"/>
+        <w:jc w:val="left"/>
+        <w:rPr/>
+      </w:pPr>
+      <w:r>
+        <w:rPr/>
+        <w:t xml:space="preserve">        </w:t>
+      </w:r>
+      <w:r>
+        <w:rPr/>
+        <w:t>int a,b,c;</w:t>
+      </w:r>
+    </w:p>
+    <w:p>
+      <w:pPr>
+        <w:pStyle w:val="Normal"/>
+        <w:widowControl w:val="false"/>
+        <w:bidi w:val="0"/>
+        <w:spacing w:lineRule="auto" w:line="240" w:before="227" w:after="0"/>
+        <w:ind w:left="1077" w:right="964" w:hanging="0"/>
+        <w:jc w:val="left"/>
+        <w:rPr/>
+      </w:pPr>
+      <w:r>
+        <w:rPr/>
+        <w:t xml:space="preserve">        </w:t>
+      </w:r>
+      <w:r>
+        <w:rPr/>
+        <w:t>System.out.print("Enter the length of the sides of the triangle: ");</w:t>
+      </w:r>
+    </w:p>
+    <w:p>
+      <w:pPr>
+        <w:pStyle w:val="Normal"/>
+        <w:widowControl w:val="false"/>
+        <w:bidi w:val="0"/>
+        <w:spacing w:lineRule="auto" w:line="240" w:before="227" w:after="0"/>
+        <w:ind w:left="1077" w:right="964" w:hanging="0"/>
+        <w:jc w:val="left"/>
+        <w:rPr/>
+      </w:pPr>
+      <w:r>
+        <w:rPr/>
+        <w:t xml:space="preserve">        </w:t>
+      </w:r>
+      <w:r>
+        <w:rPr/>
+        <w:t>a=sc.nextInt();</w:t>
+      </w:r>
+    </w:p>
+    <w:p>
+      <w:pPr>
+        <w:pStyle w:val="Normal"/>
+        <w:widowControl w:val="false"/>
+        <w:bidi w:val="0"/>
+        <w:spacing w:lineRule="auto" w:line="240" w:before="227" w:after="0"/>
+        <w:ind w:left="1077" w:right="964" w:hanging="0"/>
+        <w:jc w:val="left"/>
+        <w:rPr/>
+      </w:pPr>
+      <w:r>
+        <w:rPr/>
+        <w:t xml:space="preserve">        </w:t>
+      </w:r>
+      <w:r>
+        <w:rPr/>
+        <w:t>b=sc.nextInt();</w:t>
+      </w:r>
+    </w:p>
+    <w:p>
+      <w:pPr>
+        <w:pStyle w:val="Normal"/>
+        <w:widowControl w:val="false"/>
+        <w:bidi w:val="0"/>
+        <w:spacing w:lineRule="auto" w:line="240" w:before="227" w:after="0"/>
+        <w:ind w:left="1077" w:right="964" w:hanging="0"/>
+        <w:jc w:val="left"/>
+        <w:rPr/>
+      </w:pPr>
+      <w:r>
+        <w:rPr/>
+        <w:t xml:space="preserve">        </w:t>
+      </w:r>
+      <w:r>
+        <w:rPr/>
+        <w:drawing>
+          <wp:anchor behindDoc="0" distT="0" distB="0" distL="0" distR="0" simplePos="0" locked="0" layoutInCell="0" allowOverlap="1" relativeHeight="20">
+            <wp:simplePos x="0" y="0"/>
+            <wp:positionH relativeFrom="column">
+              <wp:posOffset>3966210</wp:posOffset>
+            </wp:positionH>
+            <wp:positionV relativeFrom="paragraph">
+              <wp:posOffset>123825</wp:posOffset>
+            </wp:positionV>
+            <wp:extent cx="3225800" cy="330200"/>
+            <wp:effectExtent l="0" t="0" r="0" b="0"/>
+            <wp:wrapSquare wrapText="largest"/>
+            <wp:docPr id="19" name="Image17" descr=""/>
+            <wp:cNvGraphicFramePr>
+              <a:graphicFrameLocks xmlns:a="http://schemas.openxmlformats.org/drawingml/2006/main" noChangeAspect="1"/>
+            </wp:cNvGraphicFramePr>
+            <a:graphic xmlns:a="http://schemas.openxmlformats.org/drawingml/2006/main">
+              <a:graphicData uri="http://schemas.openxmlformats.org/drawingml/2006/picture">
+                <pic:pic xmlns:pic="http://schemas.openxmlformats.org/drawingml/2006/picture">
+                  <pic:nvPicPr>
+                    <pic:cNvPr id="19" name="Image17" descr=""/>
+                    <pic:cNvPicPr>
+                      <a:picLocks noChangeAspect="1" noChangeArrowheads="1"/>
+                    </pic:cNvPicPr>
+                  </pic:nvPicPr>
+                  <pic:blipFill>
+                    <a:blip r:embed="rId19"/>
+                    <a:stretch>
+                      <a:fillRect/>
+                    </a:stretch>
+                  </pic:blipFill>
+                  <pic:spPr bwMode="auto">
+                    <a:xfrm>
+                      <a:off x="0" y="0"/>
+                      <a:ext cx="3225800" cy="330200"/>
+                    </a:xfrm>
+                    <a:prstGeom prst="rect">
+                      <a:avLst/>
+                    </a:prstGeom>
+                  </pic:spPr>
+                </pic:pic>
+              </a:graphicData>
+            </a:graphic>
+          </wp:anchor>
+        </w:drawing>
+      </w:r>
+      <w:r>
+        <w:rPr/>
+        <w:t>c=sc.nextInt();</w:t>
+      </w:r>
+    </w:p>
+    <w:p>
+      <w:pPr>
+        <w:pStyle w:val="Normal"/>
+        <w:widowControl w:val="false"/>
+        <w:bidi w:val="0"/>
+        <w:spacing w:lineRule="auto" w:line="240" w:before="227" w:after="0"/>
+        <w:ind w:left="1077" w:right="964" w:hanging="0"/>
+        <w:jc w:val="left"/>
+        <w:rPr/>
+      </w:pPr>
+      <w:r>
+        <w:rPr/>
+        <w:t xml:space="preserve">        </w:t>
+      </w:r>
+      <w:r>
+        <w:rPr/>
+        <w:t>if(a+b&gt;c &amp;&amp; a+c&gt;b &amp;&amp; b+c&gt;a)</w:t>
+      </w:r>
+    </w:p>
+    <w:p>
+      <w:pPr>
+        <w:pStyle w:val="Normal"/>
+        <w:widowControl w:val="false"/>
+        <w:bidi w:val="0"/>
+        <w:spacing w:lineRule="auto" w:line="240" w:before="227" w:after="0"/>
+        <w:ind w:left="1077" w:right="964" w:hanging="0"/>
+        <w:jc w:val="left"/>
+        <w:rPr/>
+      </w:pPr>
+      <w:r>
+        <w:rPr/>
+        <w:t xml:space="preserve">            </w:t>
+      </w:r>
+      <w:r>
+        <w:rPr/>
+        <w:t>area(a,b,c);</w:t>
+      </w:r>
+    </w:p>
+    <w:p>
+      <w:pPr>
+        <w:pStyle w:val="Normal"/>
+        <w:widowControl w:val="false"/>
+        <w:bidi w:val="0"/>
+        <w:spacing w:lineRule="auto" w:line="240" w:before="227" w:after="0"/>
+        <w:ind w:left="1077" w:right="964" w:hanging="0"/>
+        <w:jc w:val="left"/>
+        <w:rPr/>
+      </w:pPr>
+      <w:r>
+        <w:rPr/>
+        <w:t xml:space="preserve">        </w:t>
+      </w:r>
+      <w:r>
+        <w:rPr/>
+        <w:t>else</w:t>
+      </w:r>
+    </w:p>
+    <w:p>
+      <w:pPr>
+        <w:pStyle w:val="Normal"/>
+        <w:widowControl w:val="false"/>
+        <w:bidi w:val="0"/>
+        <w:spacing w:lineRule="auto" w:line="240" w:before="227" w:after="0"/>
+        <w:ind w:left="1077" w:right="964" w:hanging="0"/>
+        <w:jc w:val="left"/>
+        <w:rPr/>
+      </w:pPr>
+      <w:r>
+        <w:rPr/>
+        <w:t xml:space="preserve">            </w:t>
+      </w:r>
+      <w:r>
+        <w:rPr/>
+        <w:t>throw new InvalidLength(a,b,c);</w:t>
+      </w:r>
+    </w:p>
+    <w:p>
+      <w:pPr>
+        <w:pStyle w:val="Normal"/>
+        <w:widowControl w:val="false"/>
+        <w:bidi w:val="0"/>
+        <w:spacing w:lineRule="auto" w:line="240" w:before="227" w:after="0"/>
+        <w:ind w:left="1077" w:right="964" w:hanging="0"/>
+        <w:jc w:val="left"/>
+        <w:rPr/>
+      </w:pPr>
+      <w:r>
+        <w:rPr/>
+        <w:t xml:space="preserve">    </w:t>
+      </w:r>
+      <w:r>
+        <w:rPr/>
+        <w:t xml:space="preserve">}    </w:t>
+      </w:r>
+    </w:p>
+    <w:p>
+      <w:pPr>
+        <w:pStyle w:val="Normal"/>
+        <w:widowControl w:val="false"/>
+        <w:bidi w:val="0"/>
+        <w:spacing w:lineRule="auto" w:line="240" w:before="227" w:after="0"/>
+        <w:ind w:left="1077" w:right="964" w:hanging="0"/>
+        <w:jc w:val="left"/>
+        <w:rPr/>
+      </w:pPr>
+      <w:r>
+        <w:rPr/>
+        <w:t>}</w:t>
+      </w:r>
+    </w:p>
+    <w:p>
+      <w:pPr>
+        <w:pStyle w:val="Normal"/>
         <w:widowControl w:val="false"/>
         <w:suppressAutoHyphens w:val="true"/>
         <w:bidi w:val="0"/>
@@ -10849,82 +11467,93 @@
         </w:rPr>
       </w:pPr>
       <w:r>
-        <w:rPr/>
-      </w:r>
-    </w:p>
-    <w:p>
-      <w:pPr>
-        <w:pStyle w:val="Normal"/>
-        <w:widowControl w:val="false"/>
-        <w:bidi w:val="0"/>
-        <w:spacing w:lineRule="auto" w:line="240" w:before="227" w:after="0"/>
-        <w:ind w:left="1077" w:right="964" w:hanging="0"/>
-        <w:jc w:val="left"/>
-        <w:rPr/>
-      </w:pPr>
-      <w:r>
-        <w:rPr/>
-        <w:t>import java.util.Scanner;</w:t>
-      </w:r>
-    </w:p>
-    <w:p>
-      <w:pPr>
-        <w:pStyle w:val="Normal"/>
-        <w:widowControl w:val="false"/>
-        <w:suppressAutoHyphens w:val="true"/>
-        <w:bidi w:val="0"/>
-        <w:spacing w:lineRule="auto" w:line="240" w:before="227" w:after="0"/>
-        <w:ind w:left="1077" w:right="964" w:hanging="0"/>
-        <w:jc w:val="left"/>
         <w:rPr>
           <w:rFonts w:ascii="Arial Black" w:hAnsi="Arial Black"/>
-          <w:b/>
           <w:b/>
           <w:color w:val="FF0000"/>
           <w:sz w:val="64"/>
           <w:szCs w:val="64"/>
           <w:u w:val="single"/>
         </w:rPr>
-      </w:pPr>
-      <w:r>
+      </w:r>
+    </w:p>
+    <w:p>
+      <w:pPr>
+        <w:pStyle w:val="TextBody"/>
+        <w:widowControl w:val="false"/>
+        <w:suppressAutoHyphens w:val="true"/>
+        <w:bidi w:val="0"/>
+        <w:spacing w:lineRule="auto" w:line="240" w:before="227" w:after="0"/>
+        <w:ind w:left="1077" w:right="964" w:hanging="0"/>
+        <w:jc w:val="left"/>
         <w:rPr>
           <w:rFonts w:ascii="Arial Black" w:hAnsi="Arial Black"/>
+          <w:b/>
           <w:b/>
           <w:color w:val="FF0000"/>
           <w:sz w:val="64"/>
           <w:szCs w:val="64"/>
           <w:u w:val="single"/>
         </w:rPr>
-      </w:r>
-    </w:p>
-    <w:p>
-      <w:pPr>
-        <w:pStyle w:val="TextBody"/>
-        <w:widowControl w:val="false"/>
-        <w:suppressAutoHyphens w:val="true"/>
-        <w:bidi w:val="0"/>
-        <w:spacing w:lineRule="auto" w:line="240" w:before="227" w:after="0"/>
-        <w:ind w:left="1077" w:right="964" w:hanging="0"/>
-        <w:jc w:val="left"/>
+      </w:pPr>
+      <w:r>
         <w:rPr>
           <w:rFonts w:ascii="Arial Black" w:hAnsi="Arial Black"/>
-          <w:b/>
           <w:b/>
           <w:color w:val="FF0000"/>
           <w:sz w:val="64"/>
           <w:szCs w:val="64"/>
           <w:u w:val="single"/>
         </w:rPr>
-      </w:pPr>
-      <w:r>
+      </w:r>
+    </w:p>
+    <w:p>
+      <w:pPr>
+        <w:pStyle w:val="TextBody"/>
+        <w:widowControl w:val="false"/>
+        <w:suppressAutoHyphens w:val="true"/>
+        <w:bidi w:val="0"/>
+        <w:spacing w:lineRule="auto" w:line="240" w:before="227" w:after="0"/>
+        <w:ind w:left="1077" w:right="964" w:hanging="0"/>
+        <w:jc w:val="center"/>
+        <w:rPr/>
+      </w:pPr>
+      <w:hyperlink r:id="rId20">
+        <w:r>
+          <w:rPr>
+            <w:rStyle w:val="InternetLink"/>
+            <w:rFonts w:ascii="Arial Black" w:hAnsi="Arial Black"/>
+            <w:b/>
+            <w:color w:val="FF0000"/>
+            <w:sz w:val="120"/>
+            <w:szCs w:val="120"/>
+            <w:u w:val="single"/>
+          </w:rPr>
+          <w:t>CLICK HERE FOR GITHUB LINK</w:t>
+        </w:r>
+      </w:hyperlink>
+    </w:p>
+    <w:p>
+      <w:pPr>
+        <w:pStyle w:val="TextBody"/>
+        <w:widowControl w:val="false"/>
+        <w:suppressAutoHyphens w:val="true"/>
+        <w:bidi w:val="0"/>
+        <w:spacing w:lineRule="auto" w:line="240" w:before="227" w:after="0"/>
+        <w:ind w:left="1077" w:right="964" w:hanging="0"/>
+        <w:jc w:val="center"/>
         <w:rPr>
           <w:rFonts w:ascii="Arial Black" w:hAnsi="Arial Black"/>
           <w:b/>
+          <w:b/>
           <w:color w:val="FF0000"/>
-          <w:sz w:val="64"/>
-          <w:szCs w:val="64"/>
+          <w:sz w:val="120"/>
+          <w:szCs w:val="120"/>
           <w:u w:val="single"/>
         </w:rPr>
+      </w:pPr>
+      <w:r>
+        <w:rPr/>
       </w:r>
     </w:p>
     <w:p>
@@ -10935,26 +11564,42 @@
         <w:bidi w:val="0"/>
         <w:spacing w:lineRule="auto" w:line="240" w:before="227" w:after="0"/>
         <w:ind w:left="1077" w:right="964" w:hanging="0"/>
-        <w:jc w:val="left"/>
+        <w:jc w:val="center"/>
         <w:rPr>
           <w:rFonts w:ascii="Arial Black" w:hAnsi="Arial Black"/>
           <w:b/>
           <w:b/>
           <w:color w:val="FF0000"/>
-          <w:sz w:val="64"/>
-          <w:szCs w:val="64"/>
+          <w:sz w:val="120"/>
+          <w:szCs w:val="120"/>
           <w:u w:val="single"/>
         </w:rPr>
       </w:pPr>
       <w:r>
+        <w:rPr/>
+      </w:r>
+    </w:p>
+    <w:p>
+      <w:pPr>
+        <w:pStyle w:val="TextBody"/>
+        <w:widowControl w:val="false"/>
+        <w:suppressAutoHyphens w:val="true"/>
+        <w:bidi w:val="0"/>
+        <w:spacing w:lineRule="auto" w:line="240" w:before="227" w:after="0"/>
+        <w:ind w:left="1077" w:right="964" w:hanging="0"/>
+        <w:jc w:val="center"/>
         <w:rPr>
           <w:rFonts w:ascii="Arial Black" w:hAnsi="Arial Black"/>
           <w:b/>
+          <w:b/>
           <w:color w:val="FF0000"/>
-          <w:sz w:val="64"/>
-          <w:szCs w:val="64"/>
+          <w:sz w:val="120"/>
+          <w:szCs w:val="120"/>
           <w:u w:val="single"/>
         </w:rPr>
+      </w:pPr>
+      <w:r>
+        <w:rPr/>
       </w:r>
     </w:p>
     <w:p>
@@ -10965,26 +11610,42 @@
         <w:bidi w:val="0"/>
         <w:spacing w:lineRule="auto" w:line="240" w:before="227" w:after="0"/>
         <w:ind w:left="1077" w:right="964" w:hanging="0"/>
-        <w:jc w:val="left"/>
+        <w:jc w:val="center"/>
         <w:rPr>
           <w:rFonts w:ascii="Arial Black" w:hAnsi="Arial Black"/>
           <w:b/>
           <w:b/>
           <w:color w:val="FF0000"/>
-          <w:sz w:val="64"/>
-          <w:szCs w:val="64"/>
+          <w:sz w:val="120"/>
+          <w:szCs w:val="120"/>
           <w:u w:val="single"/>
         </w:rPr>
       </w:pPr>
       <w:r>
+        <w:rPr/>
+      </w:r>
+    </w:p>
+    <w:p>
+      <w:pPr>
+        <w:pStyle w:val="TextBody"/>
+        <w:widowControl w:val="false"/>
+        <w:suppressAutoHyphens w:val="true"/>
+        <w:bidi w:val="0"/>
+        <w:spacing w:lineRule="auto" w:line="240" w:before="227" w:after="0"/>
+        <w:ind w:left="1077" w:right="964" w:hanging="0"/>
+        <w:jc w:val="center"/>
         <w:rPr>
           <w:rFonts w:ascii="Arial Black" w:hAnsi="Arial Black"/>
           <w:b/>
+          <w:b/>
           <w:color w:val="FF0000"/>
-          <w:sz w:val="64"/>
-          <w:szCs w:val="64"/>
+          <w:sz w:val="120"/>
+          <w:szCs w:val="120"/>
           <w:u w:val="single"/>
         </w:rPr>
+      </w:pPr>
+      <w:r>
+        <w:rPr/>
       </w:r>
     </w:p>
     <w:p>
@@ -10995,26 +11656,42 @@
         <w:bidi w:val="0"/>
         <w:spacing w:lineRule="auto" w:line="240" w:before="227" w:after="0"/>
         <w:ind w:left="1077" w:right="964" w:hanging="0"/>
-        <w:jc w:val="left"/>
+        <w:jc w:val="center"/>
         <w:rPr>
           <w:rFonts w:ascii="Arial Black" w:hAnsi="Arial Black"/>
           <w:b/>
           <w:b/>
           <w:color w:val="FF0000"/>
-          <w:sz w:val="64"/>
-          <w:szCs w:val="64"/>
+          <w:sz w:val="120"/>
+          <w:szCs w:val="120"/>
           <w:u w:val="single"/>
         </w:rPr>
       </w:pPr>
       <w:r>
+        <w:rPr/>
+      </w:r>
+    </w:p>
+    <w:p>
+      <w:pPr>
+        <w:pStyle w:val="TextBody"/>
+        <w:widowControl w:val="false"/>
+        <w:suppressAutoHyphens w:val="true"/>
+        <w:bidi w:val="0"/>
+        <w:spacing w:lineRule="auto" w:line="240" w:before="227" w:after="0"/>
+        <w:ind w:left="1077" w:right="964" w:hanging="0"/>
+        <w:jc w:val="center"/>
         <w:rPr>
           <w:rFonts w:ascii="Arial Black" w:hAnsi="Arial Black"/>
           <w:b/>
+          <w:b/>
           <w:color w:val="FF0000"/>
-          <w:sz w:val="64"/>
-          <w:szCs w:val="64"/>
+          <w:sz w:val="120"/>
+          <w:szCs w:val="120"/>
           <w:u w:val="single"/>
         </w:rPr>
+      </w:pPr>
+      <w:r>
+        <w:rPr/>
       </w:r>
     </w:p>
     <w:p>
@@ -11025,26 +11702,42 @@
         <w:bidi w:val="0"/>
         <w:spacing w:lineRule="auto" w:line="240" w:before="227" w:after="0"/>
         <w:ind w:left="1077" w:right="964" w:hanging="0"/>
-        <w:jc w:val="left"/>
+        <w:jc w:val="center"/>
         <w:rPr>
           <w:rFonts w:ascii="Arial Black" w:hAnsi="Arial Black"/>
           <w:b/>
           <w:b/>
           <w:color w:val="FF0000"/>
-          <w:sz w:val="64"/>
-          <w:szCs w:val="64"/>
+          <w:sz w:val="120"/>
+          <w:szCs w:val="120"/>
           <w:u w:val="single"/>
         </w:rPr>
       </w:pPr>
       <w:r>
+        <w:rPr/>
+      </w:r>
+    </w:p>
+    <w:p>
+      <w:pPr>
+        <w:pStyle w:val="TextBody"/>
+        <w:widowControl w:val="false"/>
+        <w:suppressAutoHyphens w:val="true"/>
+        <w:bidi w:val="0"/>
+        <w:spacing w:lineRule="auto" w:line="240" w:before="227" w:after="0"/>
+        <w:ind w:left="1077" w:right="964" w:hanging="0"/>
+        <w:jc w:val="center"/>
         <w:rPr>
           <w:rFonts w:ascii="Arial Black" w:hAnsi="Arial Black"/>
           <w:b/>
+          <w:b/>
           <w:color w:val="FF0000"/>
-          <w:sz w:val="64"/>
-          <w:szCs w:val="64"/>
+          <w:sz w:val="120"/>
+          <w:szCs w:val="120"/>
           <w:u w:val="single"/>
         </w:rPr>
+      </w:pPr>
+      <w:r>
+        <w:rPr/>
       </w:r>
     </w:p>
     <w:p>
@@ -11055,26 +11748,42 @@
         <w:bidi w:val="0"/>
         <w:spacing w:lineRule="auto" w:line="240" w:before="227" w:after="0"/>
         <w:ind w:left="1077" w:right="964" w:hanging="0"/>
-        <w:jc w:val="left"/>
+        <w:jc w:val="center"/>
         <w:rPr>
           <w:rFonts w:ascii="Arial Black" w:hAnsi="Arial Black"/>
           <w:b/>
           <w:b/>
           <w:color w:val="FF0000"/>
-          <w:sz w:val="64"/>
-          <w:szCs w:val="64"/>
+          <w:sz w:val="120"/>
+          <w:szCs w:val="120"/>
           <w:u w:val="single"/>
         </w:rPr>
       </w:pPr>
       <w:r>
+        <w:rPr/>
+      </w:r>
+    </w:p>
+    <w:p>
+      <w:pPr>
+        <w:pStyle w:val="TextBody"/>
+        <w:widowControl w:val="false"/>
+        <w:suppressAutoHyphens w:val="true"/>
+        <w:bidi w:val="0"/>
+        <w:spacing w:lineRule="auto" w:line="240" w:before="227" w:after="0"/>
+        <w:ind w:left="1077" w:right="964" w:hanging="0"/>
+        <w:jc w:val="center"/>
         <w:rPr>
           <w:rFonts w:ascii="Arial Black" w:hAnsi="Arial Black"/>
           <w:b/>
+          <w:b/>
           <w:color w:val="FF0000"/>
-          <w:sz w:val="64"/>
-          <w:szCs w:val="64"/>
+          <w:sz w:val="120"/>
+          <w:szCs w:val="120"/>
           <w:u w:val="single"/>
         </w:rPr>
+      </w:pPr>
+      <w:r>
+        <w:rPr/>
       </w:r>
     </w:p>
     <w:p>
@@ -11085,285 +11794,18 @@
         <w:bidi w:val="0"/>
         <w:spacing w:lineRule="auto" w:line="240" w:before="227" w:after="0"/>
         <w:ind w:left="1077" w:right="964" w:hanging="0"/>
-        <w:jc w:val="left"/>
-        <w:rPr>
-          <w:rFonts w:ascii="Arial Black" w:hAnsi="Arial Black"/>
-          <w:b/>
-          <w:b/>
-          <w:color w:val="FF0000"/>
-          <w:sz w:val="64"/>
-          <w:szCs w:val="64"/>
-          <w:u w:val="single"/>
-        </w:rPr>
-      </w:pPr>
-      <w:r>
-        <w:rPr>
-          <w:rFonts w:ascii="Arial Black" w:hAnsi="Arial Black"/>
-          <w:b/>
-          <w:color w:val="FF0000"/>
-          <w:sz w:val="64"/>
-          <w:szCs w:val="64"/>
-          <w:u w:val="single"/>
-        </w:rPr>
-      </w:r>
-    </w:p>
-    <w:p>
-      <w:pPr>
-        <w:pStyle w:val="TextBody"/>
-        <w:widowControl w:val="false"/>
-        <w:suppressAutoHyphens w:val="true"/>
-        <w:bidi w:val="0"/>
-        <w:spacing w:lineRule="auto" w:line="240" w:before="227" w:after="0"/>
-        <w:ind w:left="1077" w:right="964" w:hanging="0"/>
-        <w:jc w:val="left"/>
-        <w:rPr>
-          <w:rFonts w:ascii="Arial Black" w:hAnsi="Arial Black"/>
-          <w:b/>
-          <w:b/>
-          <w:color w:val="FF0000"/>
-          <w:sz w:val="64"/>
-          <w:szCs w:val="64"/>
-          <w:u w:val="single"/>
-        </w:rPr>
-      </w:pPr>
-      <w:r>
-        <w:rPr>
-          <w:rFonts w:ascii="Arial Black" w:hAnsi="Arial Black"/>
-          <w:b/>
-          <w:color w:val="FF0000"/>
-          <w:sz w:val="64"/>
-          <w:szCs w:val="64"/>
-          <w:u w:val="single"/>
-        </w:rPr>
-      </w:r>
-    </w:p>
-    <w:p>
-      <w:pPr>
-        <w:pStyle w:val="TextBody"/>
-        <w:widowControl w:val="false"/>
-        <w:suppressAutoHyphens w:val="true"/>
-        <w:bidi w:val="0"/>
-        <w:spacing w:lineRule="auto" w:line="240" w:before="227" w:after="0"/>
-        <w:ind w:left="1077" w:right="964" w:hanging="0"/>
-        <w:jc w:val="left"/>
-        <w:rPr>
-          <w:rFonts w:ascii="Arial Black" w:hAnsi="Arial Black"/>
-          <w:b/>
-          <w:b/>
-          <w:color w:val="FF0000"/>
-          <w:sz w:val="64"/>
-          <w:szCs w:val="64"/>
-          <w:u w:val="single"/>
-        </w:rPr>
-      </w:pPr>
-      <w:r>
-        <w:rPr>
-          <w:rFonts w:ascii="Arial Black" w:hAnsi="Arial Black"/>
-          <w:b/>
-          <w:color w:val="FF0000"/>
-          <w:sz w:val="64"/>
-          <w:szCs w:val="64"/>
-          <w:u w:val="single"/>
-        </w:rPr>
-      </w:r>
-    </w:p>
-    <w:p>
-      <w:pPr>
-        <w:pStyle w:val="TextBody"/>
-        <w:widowControl w:val="false"/>
-        <w:suppressAutoHyphens w:val="true"/>
-        <w:bidi w:val="0"/>
-        <w:spacing w:lineRule="auto" w:line="240" w:before="227" w:after="0"/>
-        <w:ind w:left="1077" w:right="964" w:hanging="0"/>
-        <w:jc w:val="left"/>
-        <w:rPr>
-          <w:rFonts w:ascii="Arial Black" w:hAnsi="Arial Black"/>
-          <w:b/>
-          <w:b/>
-          <w:color w:val="FF0000"/>
-          <w:sz w:val="64"/>
-          <w:szCs w:val="64"/>
-          <w:u w:val="single"/>
-        </w:rPr>
-      </w:pPr>
-      <w:r>
-        <w:rPr>
-          <w:rFonts w:ascii="Arial Black" w:hAnsi="Arial Black"/>
-          <w:b/>
-          <w:color w:val="FF0000"/>
-          <w:sz w:val="64"/>
-          <w:szCs w:val="64"/>
-          <w:u w:val="single"/>
-        </w:rPr>
-      </w:r>
-    </w:p>
-    <w:p>
-      <w:pPr>
-        <w:pStyle w:val="TextBody"/>
-        <w:widowControl w:val="false"/>
-        <w:suppressAutoHyphens w:val="true"/>
-        <w:bidi w:val="0"/>
-        <w:spacing w:lineRule="auto" w:line="240" w:before="227" w:after="0"/>
-        <w:ind w:left="1077" w:right="964" w:hanging="0"/>
-        <w:jc w:val="left"/>
-        <w:rPr>
-          <w:rFonts w:ascii="Arial Black" w:hAnsi="Arial Black"/>
-          <w:b/>
-          <w:b/>
-          <w:color w:val="FF0000"/>
-          <w:sz w:val="64"/>
-          <w:szCs w:val="64"/>
-          <w:u w:val="single"/>
-        </w:rPr>
-      </w:pPr>
-      <w:r>
-        <w:rPr>
-          <w:rFonts w:ascii="Arial Black" w:hAnsi="Arial Black"/>
-          <w:b/>
-          <w:color w:val="FF0000"/>
-          <w:sz w:val="64"/>
-          <w:szCs w:val="64"/>
-          <w:u w:val="single"/>
-        </w:rPr>
-      </w:r>
-    </w:p>
-    <w:p>
-      <w:pPr>
-        <w:sectPr>
-          <w:type w:val="nextPage"/>
-          <w:pgSz w:w="11906" w:h="16838"/>
-          <w:pgMar w:left="0" w:right="0" w:header="0" w:top="620" w:footer="0" w:bottom="280" w:gutter="0"/>
-          <w:pgNumType w:fmt="decimal"/>
-          <w:formProt w:val="false"/>
-          <w:textDirection w:val="lrTb"/>
-          <w:docGrid w:type="default" w:linePitch="100" w:charSpace="0"/>
-        </w:sectPr>
-      </w:pPr>
-    </w:p>
-    <w:p>
-      <w:pPr>
-        <w:pStyle w:val="TextBody"/>
-        <w:rPr>
-          <w:b/>
-          <w:b/>
-          <w:sz w:val="20"/>
-        </w:rPr>
-      </w:pPr>
-      <w:r>
-        <w:rPr>
-          <w:b/>
-          <w:sz w:val="20"/>
-        </w:rPr>
-      </w:r>
-    </w:p>
-    <w:p>
-      <w:pPr>
-        <w:pStyle w:val="TextBody"/>
-        <w:rPr>
-          <w:b/>
-          <w:b/>
-          <w:sz w:val="20"/>
-        </w:rPr>
-      </w:pPr>
-      <w:r>
-        <w:rPr>
-          <w:b/>
-          <w:sz w:val="20"/>
-        </w:rPr>
-      </w:r>
-    </w:p>
-    <w:p>
-      <w:pPr>
-        <w:pStyle w:val="TextBody"/>
-        <w:widowControl w:val="false"/>
-        <w:bidi w:val="0"/>
-        <w:spacing w:lineRule="auto" w:line="240" w:before="227" w:after="0"/>
-        <w:ind w:left="1077" w:right="964" w:hanging="0"/>
-        <w:jc w:val="left"/>
-        <w:rPr>
-          <w:rFonts w:ascii="Times New Roman" w:hAnsi="Times New Roman"/>
-          <w:b/>
-          <w:b/>
-          <w:bCs w:val="false"/>
-          <w:sz w:val="88"/>
-          <w:szCs w:val="44"/>
-          <w:u w:val="single"/>
-        </w:rPr>
-      </w:pPr>
-      <w:r>
-        <w:rPr>
-          <w:rFonts w:ascii="Times New Roman" w:hAnsi="Times New Roman"/>
-          <w:b/>
-          <w:bCs w:val="false"/>
-          <w:sz w:val="88"/>
-          <w:szCs w:val="44"/>
-          <w:u w:val="single"/>
-        </w:rPr>
-      </w:r>
-    </w:p>
-    <w:p>
-      <w:pPr>
-        <w:sectPr>
-          <w:type w:val="continuous"/>
-          <w:pgSz w:w="11906" w:h="16838"/>
-          <w:pgMar w:left="0" w:right="0" w:header="0" w:top="620" w:footer="0" w:bottom="280" w:gutter="0"/>
-          <w:formProt w:val="false"/>
-          <w:textDirection w:val="lrTb"/>
-          <w:docGrid w:type="default" w:linePitch="100" w:charSpace="0"/>
-        </w:sectPr>
-      </w:pPr>
-    </w:p>
-    <w:p>
-      <w:pPr>
-        <w:pStyle w:val="Normal"/>
-        <w:spacing w:before="44" w:after="0"/>
-        <w:ind w:left="2699" w:right="2696" w:hanging="0"/>
         <w:jc w:val="center"/>
-        <w:rPr>
-          <w:rFonts w:ascii="Times New Roman" w:hAnsi="Times New Roman"/>
-          <w:b/>
-          <w:b/>
-          <w:bCs w:val="false"/>
-          <w:sz w:val="88"/>
-          <w:szCs w:val="44"/>
-          <w:u w:val="single"/>
-        </w:rPr>
-      </w:pPr>
-      <w:r>
-        <w:rPr>
-          <w:rFonts w:ascii="Times New Roman" w:hAnsi="Times New Roman"/>
-          <w:b/>
-          <w:bCs w:val="false"/>
-          <w:sz w:val="88"/>
-          <w:szCs w:val="44"/>
-          <w:u w:val="single"/>
-        </w:rPr>
-      </w:r>
-    </w:p>
-    <w:p>
-      <w:pPr>
-        <w:pStyle w:val="Normal"/>
-        <w:spacing w:before="44" w:after="0"/>
-        <w:ind w:left="2699" w:right="2696" w:hanging="0"/>
-        <w:jc w:val="center"/>
-        <w:rPr>
-          <w:rFonts w:ascii="Times New Roman" w:hAnsi="Times New Roman"/>
-          <w:b/>
-          <w:b/>
-          <w:bCs w:val="false"/>
-          <w:sz w:val="88"/>
-          <w:szCs w:val="44"/>
-          <w:u w:val="single"/>
-        </w:rPr>
+        <w:rPr/>
       </w:pPr>
       <w:r>
         <w:rPr/>
       </w:r>
     </w:p>
     <w:sectPr>
-      <w:type w:val="continuous"/>
+      <w:type w:val="nextPage"/>
       <w:pgSz w:w="11906" w:h="16838"/>
       <w:pgMar w:left="0" w:right="0" w:header="0" w:top="620" w:footer="0" w:bottom="280" w:gutter="0"/>
+      <w:pgNumType w:fmt="decimal"/>
       <w:formProt w:val="false"/>
       <w:textDirection w:val="lrTb"/>
       <w:docGrid w:type="default" w:linePitch="100" w:charSpace="0"/>

</xml_diff>